<commit_message>
terminado redireciones, comienzo reges y contador visitas
</commit_message>
<xml_diff>
--- a/codigo y php/codigo del blog.docx
+++ b/codigo y php/codigo del blog.docx
@@ -1347,6 +1347,11 @@
       <w:proofErr w:type="spellEnd"/>
     </w:p>
     <w:p>
+      <w:pPr>
+        <w:rPr>
+          <w:lang w:val="en-US"/>
+        </w:rPr>
+      </w:pPr>
       <w:r>
         <w:rPr>
           <w:lang w:val="en-US"/>
@@ -1354,6 +1359,9 @@
         <w:t xml:space="preserve">    </w:t>
       </w:r>
       <w:r>
+        <w:rPr>
+          <w:lang w:val="en-US"/>
+        </w:rPr>
         <w:t>];</w:t>
       </w:r>
     </w:p>
@@ -1696,7 +1704,21 @@
         <w:rPr>
           <w:lang w:val="en-US"/>
         </w:rPr>
-        <w:t>; $i++) {</w:t>
+        <w:t>; $</w:t>
+      </w:r>
+      <w:proofErr w:type="spellStart"/>
+      <w:r>
+        <w:rPr>
+          <w:lang w:val="en-US"/>
+        </w:rPr>
+        <w:t>i</w:t>
+      </w:r>
+      <w:proofErr w:type="spellEnd"/>
+      <w:r>
+        <w:rPr>
+          <w:lang w:val="en-US"/>
+        </w:rPr>
+        <w:t>++) {</w:t>
       </w:r>
     </w:p>
     <w:p>
@@ -2491,13 +2513,7 @@
         <w:t xml:space="preserve">    </w:t>
       </w:r>
       <w:r>
-        <w:t>&lt;h1&gt;Blog</w:t>
-      </w:r>
-      <w:r>
-        <w:t xml:space="preserve"> de Ayurveda Tradicional</w:t>
-      </w:r>
-      <w:r>
-        <w:t xml:space="preserve"> - Página ' . </w:t>
+        <w:t xml:space="preserve">&lt;h1&gt;Blog de Ayurveda Tradicional - Página ' . </w:t>
       </w:r>
       <w:r>
         <w:rPr>
@@ -2870,6 +2886,11 @@
       </w:r>
     </w:p>
     <w:p>
+      <w:pPr>
+        <w:rPr>
+          <w:lang w:val="en-US"/>
+        </w:rPr>
+      </w:pPr>
       <w:r>
         <w:rPr>
           <w:lang w:val="en-US"/>
@@ -2877,61 +2898,82 @@
         <w:t xml:space="preserve">    </w:t>
       </w:r>
       <w:r>
-        <w:t>&lt;/</w:t>
-      </w:r>
-      <w:proofErr w:type="spellStart"/>
-      <w:r>
-        <w:t>div</w:t>
-      </w:r>
-      <w:proofErr w:type="spellEnd"/>
-      <w:r>
-        <w:t>&gt;';</w:t>
-      </w:r>
-    </w:p>
-    <w:p>
-      <w:r>
+        <w:rPr>
+          <w:lang w:val="en-US"/>
+        </w:rPr>
+        <w:t>&lt;/div&gt;';</w:t>
+      </w:r>
+    </w:p>
+    <w:p>
+      <w:pPr>
+        <w:rPr>
+          <w:lang w:val="en-US"/>
+        </w:rPr>
+      </w:pPr>
+      <w:r>
+        <w:rPr>
+          <w:lang w:val="en-US"/>
+        </w:rPr>
         <w:t xml:space="preserve">    }</w:t>
       </w:r>
     </w:p>
-    <w:p/>
-    <w:p>
-      <w:r>
+    <w:p>
+      <w:pPr>
+        <w:rPr>
+          <w:lang w:val="en-US"/>
+        </w:rPr>
+      </w:pPr>
+    </w:p>
+    <w:p>
+      <w:pPr>
+        <w:rPr>
+          <w:lang w:val="en-US"/>
+        </w:rPr>
+      </w:pPr>
+      <w:r>
+        <w:rPr>
+          <w:lang w:val="en-US"/>
+        </w:rPr>
         <w:t xml:space="preserve">    $</w:t>
       </w:r>
-      <w:proofErr w:type="spellStart"/>
       <w:proofErr w:type="gramStart"/>
       <w:r>
-        <w:t>content</w:t>
-      </w:r>
-      <w:proofErr w:type="spellEnd"/>
-      <w:r>
-        <w:t xml:space="preserve"> .</w:t>
+        <w:rPr>
+          <w:lang w:val="en-US"/>
+        </w:rPr>
+        <w:t>content .</w:t>
       </w:r>
       <w:proofErr w:type="gramEnd"/>
       <w:r>
+        <w:rPr>
+          <w:lang w:val="en-US"/>
+        </w:rPr>
         <w:t>= '</w:t>
       </w:r>
     </w:p>
     <w:p>
-      <w:r>
-        <w:t xml:space="preserve">  &lt;/</w:t>
-      </w:r>
-      <w:proofErr w:type="spellStart"/>
-      <w:r>
-        <w:t>div</w:t>
-      </w:r>
-      <w:proofErr w:type="spellEnd"/>
-      <w:r>
-        <w:t>&gt;</w:t>
-      </w:r>
-    </w:p>
-    <w:p>
-      <w:pPr>
-        <w:rPr>
-          <w:lang w:val="en-US"/>
-        </w:rPr>
-      </w:pPr>
-      <w:r>
+      <w:pPr>
+        <w:rPr>
+          <w:lang w:val="en-US"/>
+        </w:rPr>
+      </w:pPr>
+      <w:r>
+        <w:rPr>
+          <w:lang w:val="en-US"/>
+        </w:rPr>
+        <w:t xml:space="preserve">  &lt;/div&gt;</w:t>
+      </w:r>
+    </w:p>
+    <w:p>
+      <w:pPr>
+        <w:rPr>
+          <w:lang w:val="en-US"/>
+        </w:rPr>
+      </w:pPr>
+      <w:r>
+        <w:rPr>
+          <w:lang w:val="en-US"/>
+        </w:rPr>
         <w:lastRenderedPageBreak/>
         <w:t xml:space="preserve">  </w:t>
       </w:r>
@@ -3179,6 +3221,468 @@
     <w:p>
       <w:r>
         <w:t>?&gt;</w:t>
+      </w:r>
+    </w:p>
+    <w:p/>
+    <w:p>
+      <w:pPr>
+        <w:rPr>
+          <w:color w:val="FF0000"/>
+        </w:rPr>
+      </w:pPr>
+    </w:p>
+    <w:p>
+      <w:pPr>
+        <w:rPr>
+          <w:color w:val="FF0000"/>
+        </w:rPr>
+      </w:pPr>
+    </w:p>
+    <w:p>
+      <w:pPr>
+        <w:rPr>
+          <w:color w:val="FF0000"/>
+        </w:rPr>
+      </w:pPr>
+    </w:p>
+    <w:p>
+      <w:pPr>
+        <w:rPr>
+          <w:color w:val="FF0000"/>
+        </w:rPr>
+      </w:pPr>
+    </w:p>
+    <w:p>
+      <w:pPr>
+        <w:rPr>
+          <w:color w:val="FF0000"/>
+        </w:rPr>
+      </w:pPr>
+      <w:r>
+        <w:rPr>
+          <w:color w:val="FF0000"/>
+          <w:highlight w:val="yellow"/>
+        </w:rPr>
+        <w:t xml:space="preserve">OSEA MIENTRAS TENGA ESTOS DOS DIV </w:t>
+      </w:r>
+      <w:r>
+        <w:rPr>
+          <w:color w:val="FF0000"/>
+          <w:highlight w:val="yellow"/>
+        </w:rPr>
+        <w:br/>
+      </w:r>
+      <w:r>
+        <w:rPr>
+          <w:color w:val="FF0000"/>
+          <w:highlight w:val="yellow"/>
+        </w:rPr>
+        <w:t>&lt;</w:t>
+      </w:r>
+      <w:proofErr w:type="spellStart"/>
+      <w:r>
+        <w:rPr>
+          <w:color w:val="FF0000"/>
+          <w:highlight w:val="yellow"/>
+        </w:rPr>
+        <w:t>div</w:t>
+      </w:r>
+      <w:proofErr w:type="spellEnd"/>
+      <w:r>
+        <w:rPr>
+          <w:color w:val="FF0000"/>
+          <w:highlight w:val="yellow"/>
+        </w:rPr>
+        <w:t xml:space="preserve"> </w:t>
+      </w:r>
+      <w:proofErr w:type="spellStart"/>
+      <w:r>
+        <w:rPr>
+          <w:color w:val="FF0000"/>
+          <w:highlight w:val="yellow"/>
+        </w:rPr>
+        <w:t>class</w:t>
+      </w:r>
+      <w:proofErr w:type="spellEnd"/>
+      <w:r>
+        <w:rPr>
+          <w:color w:val="FF0000"/>
+          <w:highlight w:val="yellow"/>
+        </w:rPr>
+        <w:t>="</w:t>
+      </w:r>
+      <w:proofErr w:type="spellStart"/>
+      <w:r>
+        <w:rPr>
+          <w:color w:val="FF0000"/>
+          <w:highlight w:val="yellow"/>
+        </w:rPr>
+        <w:t>content</w:t>
+      </w:r>
+      <w:proofErr w:type="spellEnd"/>
+      <w:r>
+        <w:rPr>
+          <w:color w:val="FF0000"/>
+          <w:highlight w:val="yellow"/>
+        </w:rPr>
+        <w:t xml:space="preserve">-container"&gt;'; </w:t>
+      </w:r>
+      <w:r>
+        <w:rPr>
+          <w:color w:val="FF0000"/>
+          <w:highlight w:val="yellow"/>
+        </w:rPr>
+        <w:br/>
+      </w:r>
+      <w:r>
+        <w:rPr>
+          <w:color w:val="FF0000"/>
+          <w:highlight w:val="yellow"/>
+        </w:rPr>
+        <w:t>&lt;</w:t>
+      </w:r>
+      <w:proofErr w:type="spellStart"/>
+      <w:r>
+        <w:rPr>
+          <w:color w:val="FF0000"/>
+          <w:highlight w:val="yellow"/>
+        </w:rPr>
+        <w:t>div</w:t>
+      </w:r>
+      <w:proofErr w:type="spellEnd"/>
+      <w:r>
+        <w:rPr>
+          <w:color w:val="FF0000"/>
+          <w:highlight w:val="yellow"/>
+        </w:rPr>
+        <w:t xml:space="preserve"> id="</w:t>
+      </w:r>
+      <w:proofErr w:type="spellStart"/>
+      <w:r>
+        <w:rPr>
+          <w:color w:val="FF0000"/>
+          <w:highlight w:val="yellow"/>
+        </w:rPr>
+        <w:t>pagination</w:t>
+      </w:r>
+      <w:proofErr w:type="spellEnd"/>
+      <w:r>
+        <w:rPr>
+          <w:color w:val="FF0000"/>
+          <w:highlight w:val="yellow"/>
+        </w:rPr>
+        <w:t xml:space="preserve">-container" </w:t>
+      </w:r>
+      <w:proofErr w:type="spellStart"/>
+      <w:r>
+        <w:rPr>
+          <w:color w:val="FF0000"/>
+          <w:highlight w:val="yellow"/>
+        </w:rPr>
+        <w:t>class</w:t>
+      </w:r>
+      <w:proofErr w:type="spellEnd"/>
+      <w:r>
+        <w:rPr>
+          <w:color w:val="FF0000"/>
+          <w:highlight w:val="yellow"/>
+        </w:rPr>
+        <w:t>="</w:t>
+      </w:r>
+      <w:proofErr w:type="spellStart"/>
+      <w:r>
+        <w:rPr>
+          <w:color w:val="FF0000"/>
+          <w:highlight w:val="yellow"/>
+        </w:rPr>
+        <w:t>pagination</w:t>
+      </w:r>
+      <w:proofErr w:type="spellEnd"/>
+      <w:r>
+        <w:rPr>
+          <w:color w:val="FF0000"/>
+          <w:highlight w:val="yellow"/>
+        </w:rPr>
+        <w:t xml:space="preserve">-container"&gt; Puedo crear la estructura </w:t>
+      </w:r>
+      <w:proofErr w:type="spellStart"/>
+      <w:r>
+        <w:rPr>
+          <w:color w:val="FF0000"/>
+          <w:highlight w:val="yellow"/>
+        </w:rPr>
+        <w:t>hmlt</w:t>
+      </w:r>
+      <w:proofErr w:type="spellEnd"/>
+      <w:r>
+        <w:rPr>
+          <w:color w:val="FF0000"/>
+          <w:highlight w:val="yellow"/>
+        </w:rPr>
+        <w:t xml:space="preserve"> que deseo</w:t>
+      </w:r>
+    </w:p>
+    <w:p>
+      <w:pPr>
+        <w:rPr>
+          <w:color w:val="FF0000"/>
+        </w:rPr>
+      </w:pPr>
+    </w:p>
+    <w:p>
+      <w:pPr>
+        <w:rPr>
+          <w:color w:val="FF0000"/>
+        </w:rPr>
+      </w:pPr>
+    </w:p>
+    <w:p>
+      <w:pPr>
+        <w:rPr>
+          <w:color w:val="FF0000"/>
+        </w:rPr>
+      </w:pPr>
+    </w:p>
+    <w:p/>
+    <w:p/>
+    <w:p/>
+    <w:p>
+      <w:pPr>
+        <w:pStyle w:val="Ttulo2"/>
+      </w:pPr>
+      <w:r>
+        <w:rPr>
+          <w:rStyle w:val="Textoennegrita"/>
+          <w:b/>
+          <w:bCs/>
+        </w:rPr>
+        <w:t xml:space="preserve">2. Archivo JSON: </w:t>
+      </w:r>
+      <w:proofErr w:type="spellStart"/>
+      <w:proofErr w:type="gramStart"/>
+      <w:r>
+        <w:rPr>
+          <w:rStyle w:val="Textoennegrita"/>
+          <w:b/>
+          <w:bCs/>
+        </w:rPr>
+        <w:t>entries.json</w:t>
+      </w:r>
+      <w:proofErr w:type="spellEnd"/>
+      <w:proofErr w:type="gramEnd"/>
+    </w:p>
+    <w:p>
+      <w:pPr>
+        <w:pStyle w:val="NormalWeb"/>
+      </w:pPr>
+      <w:r>
+        <w:rPr>
+          <w:rStyle w:val="Textoennegrita"/>
+        </w:rPr>
+        <w:lastRenderedPageBreak/>
+        <w:t>Ubicación:</w:t>
+      </w:r>
+      <w:r>
+        <w:br/>
+        <w:t xml:space="preserve">En la misma carpeta que </w:t>
+      </w:r>
+      <w:proofErr w:type="spellStart"/>
+      <w:r>
+        <w:rPr>
+          <w:rStyle w:val="CdigoHTML"/>
+        </w:rPr>
+        <w:t>update_pages.php</w:t>
+      </w:r>
+      <w:proofErr w:type="spellEnd"/>
+      <w:r>
+        <w:t>:</w:t>
+      </w:r>
+      <w:r>
+        <w:br/>
+      </w:r>
+      <w:proofErr w:type="spellStart"/>
+      <w:r>
+        <w:rPr>
+          <w:rStyle w:val="CdigoHTML"/>
+        </w:rPr>
+        <w:t>public_html</w:t>
+      </w:r>
+      <w:proofErr w:type="spellEnd"/>
+      <w:r>
+        <w:rPr>
+          <w:rStyle w:val="CdigoHTML"/>
+        </w:rPr>
+        <w:t>/blog/api/</w:t>
+      </w:r>
+      <w:proofErr w:type="spellStart"/>
+      <w:r>
+        <w:rPr>
+          <w:rStyle w:val="CdigoHTML"/>
+        </w:rPr>
+        <w:t>entries.json</w:t>
+      </w:r>
+      <w:proofErr w:type="spellEnd"/>
+    </w:p>
+    <w:p>
+      <w:pPr>
+        <w:pStyle w:val="NormalWeb"/>
+      </w:pPr>
+      <w:r>
+        <w:rPr>
+          <w:rStyle w:val="Textoennegrita"/>
+        </w:rPr>
+        <w:t>Contenido inicial (ejemplo):</w:t>
+      </w:r>
+    </w:p>
+    <w:p>
+      <w:r>
+        <w:t>[</w:t>
+      </w:r>
+    </w:p>
+    <w:p>
+      <w:r>
+        <w:t xml:space="preserve">  {</w:t>
+      </w:r>
+    </w:p>
+    <w:p>
+      <w:r>
+        <w:t xml:space="preserve">    "</w:t>
+      </w:r>
+      <w:proofErr w:type="spellStart"/>
+      <w:r>
+        <w:t>image</w:t>
+      </w:r>
+      <w:proofErr w:type="spellEnd"/>
+      <w:r>
+        <w:t>": "/</w:t>
+      </w:r>
+      <w:proofErr w:type="spellStart"/>
+      <w:r>
+        <w:t>images</w:t>
+      </w:r>
+      <w:proofErr w:type="spellEnd"/>
+      <w:r>
+        <w:t>/entrada1.jpg",</w:t>
+      </w:r>
+    </w:p>
+    <w:p>
+      <w:pPr>
+        <w:rPr>
+          <w:lang w:val="en-US"/>
+        </w:rPr>
+      </w:pPr>
+      <w:r>
+        <w:t xml:space="preserve">    </w:t>
+      </w:r>
+      <w:r>
+        <w:rPr>
+          <w:lang w:val="en-US"/>
+        </w:rPr>
+        <w:t>"title": "Mi Primer Post",</w:t>
+      </w:r>
+    </w:p>
+    <w:p>
+      <w:pPr>
+        <w:rPr>
+          <w:lang w:val="en-US"/>
+        </w:rPr>
+      </w:pPr>
+      <w:r>
+        <w:rPr>
+          <w:lang w:val="en-US"/>
+        </w:rPr>
+        <w:t xml:space="preserve">    "link": "/blog/gengibre.html",</w:t>
+      </w:r>
+    </w:p>
+    <w:p>
+      <w:r>
+        <w:rPr>
+          <w:lang w:val="en-US"/>
+        </w:rPr>
+        <w:t xml:space="preserve">    </w:t>
+      </w:r>
+      <w:r>
+        <w:t>"</w:t>
+      </w:r>
+      <w:proofErr w:type="spellStart"/>
+      <w:r>
+        <w:t>excerpt</w:t>
+      </w:r>
+      <w:proofErr w:type="spellEnd"/>
+      <w:r>
+        <w:t>": "Resumen de mi primer post..."</w:t>
+      </w:r>
+    </w:p>
+    <w:p>
+      <w:r>
+        <w:t xml:space="preserve">  },</w:t>
+      </w:r>
+    </w:p>
+    <w:p>
+      <w:r>
+        <w:t xml:space="preserve">  {</w:t>
+      </w:r>
+    </w:p>
+    <w:p>
+      <w:r>
+        <w:t xml:space="preserve">    "</w:t>
+      </w:r>
+      <w:proofErr w:type="spellStart"/>
+      <w:r>
+        <w:t>image</w:t>
+      </w:r>
+      <w:proofErr w:type="spellEnd"/>
+      <w:r>
+        <w:t>": "/</w:t>
+      </w:r>
+      <w:proofErr w:type="spellStart"/>
+      <w:r>
+        <w:t>images</w:t>
+      </w:r>
+      <w:proofErr w:type="spellEnd"/>
+      <w:r>
+        <w:t>/entrada2.jpg",</w:t>
+      </w:r>
+    </w:p>
+    <w:p>
+      <w:r>
+        <w:t xml:space="preserve">    "</w:t>
+      </w:r>
+      <w:proofErr w:type="spellStart"/>
+      <w:r>
+        <w:t>title</w:t>
+      </w:r>
+      <w:proofErr w:type="spellEnd"/>
+      <w:r>
+        <w:t>": "Nueva Receta Ayurveda",</w:t>
+      </w:r>
+    </w:p>
+    <w:p>
+      <w:r>
+        <w:t xml:space="preserve">    "link": "/blog/dolor-de-espalda.html",</w:t>
+      </w:r>
+    </w:p>
+    <w:p>
+      <w:r>
+        <w:t xml:space="preserve">    "</w:t>
+      </w:r>
+      <w:proofErr w:type="spellStart"/>
+      <w:r>
+        <w:t>excerpt</w:t>
+      </w:r>
+      <w:proofErr w:type="spellEnd"/>
+      <w:r>
+        <w:t>": "Descubre esta receta saludable..."</w:t>
+      </w:r>
+    </w:p>
+    <w:p>
+      <w:r>
+        <w:t xml:space="preserve">  }</w:t>
+      </w:r>
+    </w:p>
+    <w:p>
+      <w:r>
+        <w:t>]</w:t>
       </w:r>
     </w:p>
     <w:p/>
@@ -3189,10 +3693,6 @@
     <w:p/>
     <w:p/>
     <w:p/>
-    <w:p/>
-    <w:p/>
-    <w:p/>
-    <w:p/>
     <w:p>
       <w:pPr>
         <w:pStyle w:val="Ttulo2"/>
@@ -3203,253 +3703,6 @@
           <w:b/>
           <w:bCs/>
         </w:rPr>
-        <w:t xml:space="preserve">2. Archivo JSON: </w:t>
-      </w:r>
-      <w:proofErr w:type="spellStart"/>
-      <w:proofErr w:type="gramStart"/>
-      <w:r>
-        <w:rPr>
-          <w:rStyle w:val="Textoennegrita"/>
-          <w:b/>
-          <w:bCs/>
-        </w:rPr>
-        <w:t>entries.json</w:t>
-      </w:r>
-      <w:proofErr w:type="spellEnd"/>
-      <w:proofErr w:type="gramEnd"/>
-    </w:p>
-    <w:p>
-      <w:pPr>
-        <w:pStyle w:val="NormalWeb"/>
-      </w:pPr>
-      <w:r>
-        <w:rPr>
-          <w:rStyle w:val="Textoennegrita"/>
-        </w:rPr>
-        <w:lastRenderedPageBreak/>
-        <w:t>Ubicación:</w:t>
-      </w:r>
-      <w:r>
-        <w:br/>
-        <w:t xml:space="preserve">En la misma carpeta que </w:t>
-      </w:r>
-      <w:proofErr w:type="spellStart"/>
-      <w:r>
-        <w:rPr>
-          <w:rStyle w:val="CdigoHTML"/>
-        </w:rPr>
-        <w:t>update_pages.php</w:t>
-      </w:r>
-      <w:proofErr w:type="spellEnd"/>
-      <w:r>
-        <w:t>:</w:t>
-      </w:r>
-      <w:r>
-        <w:br/>
-      </w:r>
-      <w:proofErr w:type="spellStart"/>
-      <w:r>
-        <w:rPr>
-          <w:rStyle w:val="CdigoHTML"/>
-        </w:rPr>
-        <w:t>public_html</w:t>
-      </w:r>
-      <w:proofErr w:type="spellEnd"/>
-      <w:r>
-        <w:rPr>
-          <w:rStyle w:val="CdigoHTML"/>
-        </w:rPr>
-        <w:t>/blog/api/</w:t>
-      </w:r>
-      <w:proofErr w:type="spellStart"/>
-      <w:r>
-        <w:rPr>
-          <w:rStyle w:val="CdigoHTML"/>
-        </w:rPr>
-        <w:t>entries.json</w:t>
-      </w:r>
-      <w:proofErr w:type="spellEnd"/>
-    </w:p>
-    <w:p>
-      <w:pPr>
-        <w:pStyle w:val="NormalWeb"/>
-      </w:pPr>
-      <w:r>
-        <w:rPr>
-          <w:rStyle w:val="Textoennegrita"/>
-        </w:rPr>
-        <w:t>Contenido inicial (ejemplo):</w:t>
-      </w:r>
-    </w:p>
-    <w:p>
-      <w:r>
-        <w:t>[</w:t>
-      </w:r>
-    </w:p>
-    <w:p>
-      <w:r>
-        <w:t xml:space="preserve">  {</w:t>
-      </w:r>
-    </w:p>
-    <w:p>
-      <w:r>
-        <w:t xml:space="preserve">    "</w:t>
-      </w:r>
-      <w:proofErr w:type="spellStart"/>
-      <w:r>
-        <w:t>image</w:t>
-      </w:r>
-      <w:proofErr w:type="spellEnd"/>
-      <w:r>
-        <w:t>": "/</w:t>
-      </w:r>
-      <w:proofErr w:type="spellStart"/>
-      <w:r>
-        <w:t>images</w:t>
-      </w:r>
-      <w:proofErr w:type="spellEnd"/>
-      <w:r>
-        <w:t>/entrada1.jpg",</w:t>
-      </w:r>
-    </w:p>
-    <w:p>
-      <w:pPr>
-        <w:rPr>
-          <w:lang w:val="en-US"/>
-        </w:rPr>
-      </w:pPr>
-      <w:r>
-        <w:t xml:space="preserve">    </w:t>
-      </w:r>
-      <w:r>
-        <w:rPr>
-          <w:lang w:val="en-US"/>
-        </w:rPr>
-        <w:t>"title": "Mi Primer Post",</w:t>
-      </w:r>
-    </w:p>
-    <w:p>
-      <w:pPr>
-        <w:rPr>
-          <w:lang w:val="en-US"/>
-        </w:rPr>
-      </w:pPr>
-      <w:r>
-        <w:rPr>
-          <w:lang w:val="en-US"/>
-        </w:rPr>
-        <w:t xml:space="preserve">    "link": "/blog/gengibre.html",</w:t>
-      </w:r>
-    </w:p>
-    <w:p>
-      <w:r>
-        <w:rPr>
-          <w:lang w:val="en-US"/>
-        </w:rPr>
-        <w:t xml:space="preserve">    </w:t>
-      </w:r>
-      <w:r>
-        <w:t>"</w:t>
-      </w:r>
-      <w:proofErr w:type="spellStart"/>
-      <w:r>
-        <w:t>excerpt</w:t>
-      </w:r>
-      <w:proofErr w:type="spellEnd"/>
-      <w:r>
-        <w:t>": "Resumen de mi primer post..."</w:t>
-      </w:r>
-    </w:p>
-    <w:p>
-      <w:r>
-        <w:t xml:space="preserve">  },</w:t>
-      </w:r>
-    </w:p>
-    <w:p>
-      <w:r>
-        <w:t xml:space="preserve">  {</w:t>
-      </w:r>
-    </w:p>
-    <w:p>
-      <w:r>
-        <w:t xml:space="preserve">    "</w:t>
-      </w:r>
-      <w:proofErr w:type="spellStart"/>
-      <w:r>
-        <w:t>image</w:t>
-      </w:r>
-      <w:proofErr w:type="spellEnd"/>
-      <w:r>
-        <w:t>": "/</w:t>
-      </w:r>
-      <w:proofErr w:type="spellStart"/>
-      <w:r>
-        <w:t>images</w:t>
-      </w:r>
-      <w:proofErr w:type="spellEnd"/>
-      <w:r>
-        <w:t>/entrada2.jpg",</w:t>
-      </w:r>
-    </w:p>
-    <w:p>
-      <w:r>
-        <w:t xml:space="preserve">    "</w:t>
-      </w:r>
-      <w:proofErr w:type="spellStart"/>
-      <w:r>
-        <w:t>title</w:t>
-      </w:r>
-      <w:proofErr w:type="spellEnd"/>
-      <w:r>
-        <w:t>": "Nueva Receta Ayurveda",</w:t>
-      </w:r>
-    </w:p>
-    <w:p>
-      <w:r>
-        <w:t xml:space="preserve">    "link": "/blog/dolor-de-espalda.html",</w:t>
-      </w:r>
-    </w:p>
-    <w:p>
-      <w:r>
-        <w:t xml:space="preserve">    "</w:t>
-      </w:r>
-      <w:proofErr w:type="spellStart"/>
-      <w:r>
-        <w:t>excerpt</w:t>
-      </w:r>
-      <w:proofErr w:type="spellEnd"/>
-      <w:r>
-        <w:t>": "Descubre esta receta saludable..."</w:t>
-      </w:r>
-    </w:p>
-    <w:p>
-      <w:r>
-        <w:t xml:space="preserve">  }</w:t>
-      </w:r>
-    </w:p>
-    <w:p>
-      <w:r>
-        <w:t>]</w:t>
-      </w:r>
-    </w:p>
-    <w:p/>
-    <w:p/>
-    <w:p/>
-    <w:p/>
-    <w:p/>
-    <w:p/>
-    <w:p/>
-    <w:p/>
-    <w:p>
-      <w:pPr>
-        <w:pStyle w:val="Ttulo2"/>
-      </w:pPr>
-      <w:r>
-        <w:rPr>
-          <w:rStyle w:val="Textoennegrita"/>
-          <w:b/>
-          <w:bCs/>
-        </w:rPr>
         <w:t>3. Archivo JavaScript: selector.js</w:t>
       </w:r>
     </w:p>
@@ -5384,11 +5637,13 @@
       <w:pPr>
         <w:rPr>
           <w:highlight w:val="yellow"/>
-        </w:rPr>
-      </w:pPr>
-      <w:r>
-        <w:rPr>
-          <w:highlight w:val="yellow"/>
+          <w:lang w:val="en-US"/>
+        </w:rPr>
+      </w:pPr>
+      <w:r>
+        <w:rPr>
+          <w:highlight w:val="yellow"/>
+          <w:lang w:val="en-US"/>
         </w:rPr>
         <w:t>}</w:t>
       </w:r>
@@ -5397,6 +5652,7 @@
       <w:pPr>
         <w:rPr>
           <w:highlight w:val="yellow"/>
+          <w:lang w:val="en-US"/>
         </w:rPr>
       </w:pPr>
     </w:p>

</xml_diff>